<commit_message>
rewrite of rclone and preprocessing script; update xml
</commit_message>
<xml_diff>
--- a/TEMP/input/p005v_++MHS_PHS_G1/tc_p005v.docx
+++ b/TEMP/input/p005v_++MHS_PHS_G1/tc_p005v.docx
@@ -3903,28 +3903,13 @@
       </w:r>
       <w:r>
         <w:rPr>
-          <w:b w:val="0"/>
-          <w:color w:val="000000"/>
-          <w:rtl w:val="0"/>
-        </w:rPr>
-        <w:t xml:space="preserve"> </w:t>
-      </w:r>
-      <w:r>
-        <w:rPr>
-          <w:color w:val="000000"/>
-          <w:rtl w:val="0"/>
-        </w:rPr>
-        <w:t xml:space="preserve">&amp;</w:t>
-      </w:r>
-      <w:r>
-        <w:rPr>
-          <w:rFonts w:ascii="Courier New" w:cs="Courier New" w:eastAsia="Courier New" w:hAnsi="Courier New"/>
-          <w:color w:val="a9a9a9"/>
-          <w:sz w:val="18"/>
-          <w:szCs w:val="18"/>
-          <w:rtl w:val="0"/>
-        </w:rPr>
-        <w:t xml:space="preserve">amp;&lt;lb/&gt;</w:t>
+          <w:rFonts w:ascii="Courier New" w:cs="Courier New" w:eastAsia="Courier New" w:hAnsi="Courier New"/>
+          <w:color w:val="a9a9a9"/>
+          <w:sz w:val="18"/>
+          <w:szCs w:val="18"/>
+          <w:rtl w:val="0"/>
+        </w:rPr>
+        <w:t xml:space="preserve">&lt;lb/&gt;</w:t>
       </w:r>
       <w:r>
         <w:rPr>
@@ -3948,6 +3933,28 @@
         <w:contextualSpacing w:val="0"/>
         <w:rPr/>
       </w:pPr>
+      <w:r>
+        <w:rPr>
+          <w:rtl w:val="0"/>
+        </w:rPr>
+        <w:t xml:space="preserve"> &amp;</w:t>
+      </w:r>
+      <w:r>
+        <w:rPr>
+          <w:rFonts w:ascii="Courier New" w:cs="Courier New" w:eastAsia="Courier New" w:hAnsi="Courier New"/>
+          <w:color w:val="a9a9a9"/>
+          <w:sz w:val="18"/>
+          <w:szCs w:val="18"/>
+          <w:rtl w:val="0"/>
+        </w:rPr>
+        <w:t xml:space="preserve">amp;</w:t>
+      </w:r>
+      <w:r>
+        <w:rPr>
+          <w:rtl w:val="0"/>
+        </w:rPr>
+        <w:t xml:space="preserve"> </w:t>
+      </w:r>
       <w:r>
         <w:rPr>
           <w:color w:val="000000"/>

</xml_diff>